<commit_message>
membuat outline bab 1
</commit_message>
<xml_diff>
--- a/penulisan ilmiah/PI - Muhammad Varza 51422166.docx
+++ b/penulisan ilmiah/PI - Muhammad Varza 51422166.docx
@@ -3,118 +3,654 @@
 <w:document xmlns:wpc="http://schemas.microsoft.com/office/word/2010/wordprocessingCanvas" xmlns:cx="http://schemas.microsoft.com/office/drawing/2014/chartex" xmlns:cx1="http://schemas.microsoft.com/office/drawing/2015/9/8/chartex" xmlns:cx2="http://schemas.microsoft.com/office/drawing/2015/10/21/chartex" xmlns:cx3="http://schemas.microsoft.com/office/drawing/2016/5/9/chartex" xmlns:cx4="http://schemas.microsoft.com/office/drawing/2016/5/10/chartex" xmlns:cx5="http://schemas.microsoft.com/office/drawing/2016/5/11/chartex" xmlns:cx6="http://schemas.microsoft.com/office/drawing/2016/5/12/chartex" xmlns:cx7="http://schemas.microsoft.com/office/drawing/2016/5/13/chartex" xmlns:cx8="http://schemas.microsoft.com/office/drawing/2016/5/14/chartex" xmlns:mc="http://schemas.openxmlformats.org/markup-compatibility/2006" xmlns:aink="http://schemas.microsoft.com/office/drawing/2016/ink" xmlns:am3d="http://schemas.microsoft.com/office/drawing/2017/model3d" xmlns:o="urn:schemas-microsoft-com:office:office" xmlns:oel="http://schemas.microsoft.com/office/2019/extlst" xmlns:r="http://schemas.openxmlformats.org/officeDocument/2006/relationships" xmlns:m="http://schemas.openxmlformats.org/officeDocument/2006/math" xmlns:v="urn:schemas-microsoft-com:vml" xmlns:wp14="http://schemas.microsoft.com/office/word/2010/wordprocessingDrawing" xmlns:wp="http://schemas.openxmlformats.org/drawingml/2006/wordprocessingDrawing" xmlns:w10="urn:schemas-microsoft-com:office:word" xmlns:w="http://schemas.openxmlformats.org/wordprocessingml/2006/main" xmlns:w14="http://schemas.microsoft.com/office/word/2010/wordml" xmlns:w15="http://schemas.microsoft.com/office/word/2012/wordml" xmlns:w16cex="http://schemas.microsoft.com/office/word/2018/wordml/cex" xmlns:w16cid="http://schemas.microsoft.com/office/word/2016/wordml/cid" xmlns:w16="http://schemas.microsoft.com/office/word/2018/wordml" xmlns:w16du="http://schemas.microsoft.com/office/word/2023/wordml/word16du" xmlns:w16sdtdh="http://schemas.microsoft.com/office/word/2020/wordml/sdtdatahash" xmlns:w16sdtfl="http://schemas.microsoft.com/office/word/2024/wordml/sdtformatlock" xmlns:w16se="http://schemas.microsoft.com/office/word/2015/wordml/symex" xmlns:wpg="http://schemas.microsoft.com/office/word/2010/wordprocessingGroup" xmlns:wpi="http://schemas.microsoft.com/office/word/2010/wordprocessingInk" xmlns:wne="http://schemas.microsoft.com/office/word/2006/wordml" xmlns:wps="http://schemas.microsoft.com/office/word/2010/wordprocessingShape" mc:Ignorable="w14 w15 w16se w16cid w16 w16cex w16sdtdh w16sdtfl w16du wp14">
   <w:body>
     <w:p>
+      <w:pPr>
+        <w:pStyle w:val="TidakAdaSpasi"/>
+        <w:rPr>
+          <w:lang w:val="en-US"/>
+        </w:rPr>
+      </w:pPr>
+      <w:r>
+        <w:rPr>
+          <w:lang w:val="en-US"/>
+        </w:rPr>
+        <w:t>PREDIKSI HARGA NIKEL</w:t>
+      </w:r>
+      <w:r>
+        <w:rPr>
+          <w:lang w:val="en-US"/>
+        </w:rPr>
+        <w:t xml:space="preserve"> </w:t>
+      </w:r>
+      <w:r>
+        <w:rPr>
+          <w:lang w:val="en-US"/>
+        </w:rPr>
+        <w:t>MENGGUNAKAN</w:t>
+      </w:r>
+      <w:r>
+        <w:rPr>
+          <w:lang w:val="en-US"/>
+        </w:rPr>
+        <w:br/>
+      </w:r>
+      <w:r>
+        <w:rPr>
+          <w:lang w:val="en-US"/>
+        </w:rPr>
+        <w:t xml:space="preserve">METODE </w:t>
+      </w:r>
+      <w:r>
+        <w:t>EXTREME</w:t>
+      </w:r>
+      <w:r>
+        <w:t xml:space="preserve"> G</w:t>
+      </w:r>
+      <w:r>
+        <w:t>RADIENT</w:t>
+      </w:r>
+      <w:r>
+        <w:t xml:space="preserve"> B</w:t>
+      </w:r>
+      <w:r>
+        <w:t>OOSTING</w:t>
+      </w:r>
+    </w:p>
+    <w:p>
+      <w:pPr>
+        <w:jc w:val="center"/>
+        <w:rPr>
+          <w:lang w:val="en-US"/>
+        </w:rPr>
+      </w:pPr>
+    </w:p>
+    <w:p>
+      <w:pPr>
+        <w:jc w:val="center"/>
+        <w:rPr>
+          <w:lang w:val="en-US"/>
+        </w:rPr>
+      </w:pPr>
+    </w:p>
+    <w:p>
+      <w:pPr>
+        <w:jc w:val="center"/>
+        <w:rPr>
+          <w:lang w:val="en-US"/>
+        </w:rPr>
+      </w:pPr>
+    </w:p>
+    <w:p>
+      <w:pPr>
+        <w:jc w:val="center"/>
+        <w:rPr>
+          <w:lang w:val="it-IT"/>
+        </w:rPr>
+      </w:pPr>
+      <w:r>
+        <w:rPr>
+          <w:noProof/>
+        </w:rPr>
+        <w:drawing>
+          <wp:inline distT="0" distB="0" distL="0" distR="0" wp14:anchorId="2F1BB32D" wp14:editId="67B1A77B">
+            <wp:extent cx="2520000" cy="2520300"/>
+            <wp:effectExtent l="0" t="0" r="0" b="0"/>
+            <wp:docPr id="716083713" name="Gambar 1"/>
+            <wp:cNvGraphicFramePr>
+              <a:graphicFrameLocks xmlns:a="http://schemas.openxmlformats.org/drawingml/2006/main" noChangeAspect="1"/>
+            </wp:cNvGraphicFramePr>
+            <a:graphic xmlns:a="http://schemas.openxmlformats.org/drawingml/2006/main">
+              <a:graphicData uri="http://schemas.openxmlformats.org/drawingml/2006/picture">
+                <pic:pic xmlns:pic="http://schemas.openxmlformats.org/drawingml/2006/picture">
+                  <pic:nvPicPr>
+                    <pic:cNvPr id="0" name="Picture 1"/>
+                    <pic:cNvPicPr>
+                      <a:picLocks noChangeAspect="1" noChangeArrowheads="1"/>
+                    </pic:cNvPicPr>
+                  </pic:nvPicPr>
+                  <pic:blipFill rotWithShape="1">
+                    <a:blip r:embed="rId5">
+                      <a:extLst>
+                        <a:ext uri="{BEBA8EAE-BF5A-486C-A8C5-ECC9F3942E4B}">
+                          <a14:imgProps xmlns:a14="http://schemas.microsoft.com/office/drawing/2010/main">
+                            <a14:imgLayer r:embed="rId6">
+                              <a14:imgEffect>
+                                <a14:backgroundRemoval t="10000" b="90625" l="10000" r="90000">
+                                  <a14:foregroundMark x1="47381" y1="90208" x2="49881" y2="90625"/>
+                                  <a14:foregroundMark x1="47857" y1="10625" x2="48810" y2="10833"/>
+                                </a14:backgroundRemoval>
+                              </a14:imgEffect>
+                            </a14:imgLayer>
+                          </a14:imgProps>
+                        </a:ext>
+                        <a:ext uri="{28A0092B-C50C-407E-A947-70E740481C1C}">
+                          <a14:useLocalDpi xmlns:a14="http://schemas.microsoft.com/office/drawing/2010/main" val="0"/>
+                        </a:ext>
+                      </a:extLst>
+                    </a:blip>
+                    <a:srcRect l="25986" t="7940" r="25916" b="7871"/>
+                    <a:stretch/>
+                  </pic:blipFill>
+                  <pic:spPr bwMode="auto">
+                    <a:xfrm>
+                      <a:off x="0" y="0"/>
+                      <a:ext cx="2520000" cy="2520300"/>
+                    </a:xfrm>
+                    <a:prstGeom prst="rect">
+                      <a:avLst/>
+                    </a:prstGeom>
+                    <a:noFill/>
+                    <a:ln>
+                      <a:noFill/>
+                    </a:ln>
+                    <a:extLst>
+                      <a:ext uri="{53640926-AAD7-44D8-BBD7-CCE9431645EC}">
+                        <a14:shadowObscured xmlns:a14="http://schemas.microsoft.com/office/drawing/2010/main"/>
+                      </a:ext>
+                    </a:extLst>
+                  </pic:spPr>
+                </pic:pic>
+              </a:graphicData>
+            </a:graphic>
+          </wp:inline>
+        </w:drawing>
+      </w:r>
+    </w:p>
+    <w:p>
+      <w:pPr>
+        <w:jc w:val="center"/>
+        <w:rPr>
+          <w:lang w:val="it-IT"/>
+        </w:rPr>
+      </w:pPr>
+    </w:p>
+    <w:p>
+      <w:pPr>
+        <w:jc w:val="center"/>
+        <w:rPr>
+          <w:lang w:val="it-IT"/>
+        </w:rPr>
+      </w:pPr>
+    </w:p>
+    <w:p>
+      <w:pPr>
+        <w:jc w:val="center"/>
+        <w:rPr>
+          <w:lang w:val="it-IT"/>
+        </w:rPr>
+      </w:pPr>
+    </w:p>
+    <w:p>
+      <w:pPr>
+        <w:pStyle w:val="TidakAdaSpasi"/>
+        <w:rPr>
+          <w:lang w:val="it-IT"/>
+        </w:rPr>
+      </w:pPr>
+      <w:r>
+        <w:rPr>
+          <w:lang w:val="it-IT"/>
+        </w:rPr>
+        <w:t>OLEH :</w:t>
+      </w:r>
+      <w:r>
+        <w:rPr>
+          <w:lang w:val="it-IT"/>
+        </w:rPr>
+        <w:br/>
+        <w:t>MUHAMMAD VARZA ANDI ZAINURI</w:t>
+      </w:r>
+    </w:p>
+    <w:p>
+      <w:pPr>
+        <w:rPr>
+          <w:lang w:val="it-IT"/>
+        </w:rPr>
+      </w:pPr>
+    </w:p>
+    <w:p>
+      <w:pPr>
+        <w:rPr>
+          <w:lang w:val="it-IT"/>
+        </w:rPr>
+      </w:pPr>
+    </w:p>
+    <w:p>
+      <w:pPr>
+        <w:rPr>
+          <w:lang w:val="it-IT"/>
+        </w:rPr>
+      </w:pPr>
+    </w:p>
+    <w:p>
+      <w:pPr>
+        <w:rPr>
+          <w:lang w:val="it-IT"/>
+        </w:rPr>
+      </w:pPr>
+    </w:p>
+    <w:p>
+      <w:pPr>
+        <w:pStyle w:val="TidakAdaSpasi"/>
+        <w:rPr>
+          <w:lang w:val="it-IT"/>
+        </w:rPr>
+      </w:pPr>
+      <w:r>
+        <w:rPr>
+          <w:lang w:val="it-IT"/>
+        </w:rPr>
+        <w:t>JURUSAN TEKNIK INFORMATIKA</w:t>
+      </w:r>
+    </w:p>
+    <w:p>
+      <w:pPr>
+        <w:rPr>
+          <w:lang w:val="it-IT"/>
+        </w:rPr>
+      </w:pPr>
+    </w:p>
+    <w:p>
+      <w:pPr>
+        <w:pStyle w:val="TidakAdaSpasi"/>
+        <w:rPr>
+          <w:lang w:val="it-IT"/>
+        </w:rPr>
+      </w:pPr>
+      <w:r>
+        <w:rPr>
+          <w:lang w:val="it-IT"/>
+        </w:rPr>
+        <w:t>FAKULTAS TEKNOLOGI INDUSTRI</w:t>
+      </w:r>
+    </w:p>
+    <w:p>
+      <w:pPr>
+        <w:rPr>
+          <w:lang w:val="it-IT"/>
+        </w:rPr>
+      </w:pPr>
+    </w:p>
+    <w:p>
+      <w:pPr>
+        <w:pStyle w:val="TidakAdaSpasi"/>
+        <w:rPr>
+          <w:lang w:val="it-IT"/>
+        </w:rPr>
+      </w:pPr>
+      <w:r>
+        <w:rPr>
+          <w:lang w:val="it-IT"/>
+        </w:rPr>
+        <w:t>UNIVERSITAS GUNADARMA</w:t>
+      </w:r>
+    </w:p>
+    <w:p>
+      <w:pPr>
+        <w:rPr>
+          <w:lang w:val="it-IT"/>
+        </w:rPr>
+      </w:pPr>
+    </w:p>
+    <w:p>
+      <w:pPr>
+        <w:rPr>
+          <w:lang w:val="it-IT"/>
+        </w:rPr>
+      </w:pPr>
+    </w:p>
+    <w:p>
+      <w:pPr>
+        <w:pStyle w:val="TidakAdaSpasi"/>
+        <w:rPr>
+          <w:lang w:val="it-IT"/>
+        </w:rPr>
+      </w:pPr>
+      <w:r>
+        <w:rPr>
+          <w:lang w:val="it-IT"/>
+        </w:rPr>
+        <w:t>ATA 2024/2025</w:t>
+      </w:r>
+    </w:p>
+    <w:p>
+      <w:pPr>
+        <w:rPr>
+          <w:lang w:val="it-IT"/>
+        </w:rPr>
+      </w:pPr>
+    </w:p>
+    <w:p>
+      <w:pPr>
+        <w:pStyle w:val="TidakAdaSpasi"/>
+        <w:rPr>
+          <w:lang w:val="it-IT"/>
+        </w:rPr>
+      </w:pPr>
+      <w:r>
+        <w:rPr>
+          <w:lang w:val="it-IT"/>
+        </w:rPr>
+        <w:lastRenderedPageBreak/>
+        <w:t>ABSTRAK</w:t>
+      </w:r>
+    </w:p>
+    <w:p>
+      <w:pPr>
+        <w:rPr>
+          <w:lang w:val="it-IT"/>
+        </w:rPr>
+      </w:pPr>
+    </w:p>
+    <w:p>
+      <w:pPr>
+        <w:rPr>
+          <w:lang w:val="it-IT"/>
+        </w:rPr>
+      </w:pPr>
+    </w:p>
+    <w:p>
+      <w:r>
+        <w:t>N</w:t>
+      </w:r>
+      <w:r>
+        <w:t xml:space="preserve">ikel merupakan salah satu faktor penting dalam industri pertambangan dan manufaktur, terutama karena perannya dalam produksi baja tahan karat dan baterai kendaraan listrik. Fluktuasi harga nikel yang dipengaruhi oleh berbagai faktor ekonomi dan pasar global menjadikan prediksi harga nikel sebagai tantangan yang menarik dalam dunia keuangan dan analisis data. Penelitian ini bertujuan untuk memprediksi harga nikel menggunakan metode </w:t>
+      </w:r>
+      <w:proofErr w:type="spellStart"/>
+      <w:r>
+        <w:rPr>
+          <w:b/>
+          <w:bCs/>
+        </w:rPr>
+        <w:t>Extreme</w:t>
+      </w:r>
+      <w:proofErr w:type="spellEnd"/>
+      <w:r>
+        <w:rPr>
+          <w:b/>
+          <w:bCs/>
+        </w:rPr>
+        <w:t xml:space="preserve"> </w:t>
+      </w:r>
+      <w:proofErr w:type="spellStart"/>
+      <w:r>
+        <w:rPr>
+          <w:b/>
+          <w:bCs/>
+        </w:rPr>
+        <w:t>Gradient</w:t>
+      </w:r>
+      <w:proofErr w:type="spellEnd"/>
+      <w:r>
+        <w:rPr>
+          <w:b/>
+          <w:bCs/>
+        </w:rPr>
+        <w:t xml:space="preserve"> </w:t>
+      </w:r>
+      <w:proofErr w:type="spellStart"/>
+      <w:r>
+        <w:rPr>
+          <w:b/>
+          <w:bCs/>
+        </w:rPr>
+        <w:t>Boosting</w:t>
+      </w:r>
+      <w:proofErr w:type="spellEnd"/>
+      <w:r>
+        <w:rPr>
+          <w:b/>
+          <w:bCs/>
+        </w:rPr>
+        <w:t xml:space="preserve"> (</w:t>
+      </w:r>
+      <w:proofErr w:type="spellStart"/>
+      <w:r>
+        <w:rPr>
+          <w:b/>
+          <w:bCs/>
+        </w:rPr>
+        <w:t>XGBoost</w:t>
+      </w:r>
+      <w:proofErr w:type="spellEnd"/>
+      <w:r>
+        <w:rPr>
+          <w:b/>
+          <w:bCs/>
+        </w:rPr>
+        <w:t>)</w:t>
+      </w:r>
+      <w:r>
+        <w:t xml:space="preserve">, sebuah algoritma </w:t>
+      </w:r>
+      <w:proofErr w:type="spellStart"/>
+      <w:r>
+        <w:t>machine</w:t>
+      </w:r>
+      <w:proofErr w:type="spellEnd"/>
+      <w:r>
+        <w:t xml:space="preserve"> </w:t>
+      </w:r>
+      <w:proofErr w:type="spellStart"/>
+      <w:r>
+        <w:t>learning</w:t>
+      </w:r>
+      <w:proofErr w:type="spellEnd"/>
+      <w:r>
+        <w:t xml:space="preserve"> berbasis </w:t>
+      </w:r>
+      <w:proofErr w:type="spellStart"/>
+      <w:r>
+        <w:rPr>
+          <w:b/>
+          <w:bCs/>
+        </w:rPr>
+        <w:t>gradient</w:t>
+      </w:r>
+      <w:proofErr w:type="spellEnd"/>
+      <w:r>
+        <w:rPr>
+          <w:b/>
+          <w:bCs/>
+        </w:rPr>
+        <w:t xml:space="preserve"> </w:t>
+      </w:r>
+      <w:proofErr w:type="spellStart"/>
+      <w:r>
+        <w:rPr>
+          <w:b/>
+          <w:bCs/>
+        </w:rPr>
+        <w:t>boosting</w:t>
+      </w:r>
+      <w:proofErr w:type="spellEnd"/>
+      <w:r>
+        <w:rPr>
+          <w:b/>
+          <w:bCs/>
+        </w:rPr>
+        <w:t xml:space="preserve"> </w:t>
+      </w:r>
+      <w:proofErr w:type="spellStart"/>
+      <w:r>
+        <w:rPr>
+          <w:b/>
+          <w:bCs/>
+        </w:rPr>
+        <w:t>decision</w:t>
+      </w:r>
+      <w:proofErr w:type="spellEnd"/>
+      <w:r>
+        <w:rPr>
+          <w:b/>
+          <w:bCs/>
+        </w:rPr>
+        <w:t xml:space="preserve"> </w:t>
+      </w:r>
+      <w:proofErr w:type="spellStart"/>
+      <w:r>
+        <w:rPr>
+          <w:b/>
+          <w:bCs/>
+        </w:rPr>
+        <w:t>trees</w:t>
+      </w:r>
+      <w:proofErr w:type="spellEnd"/>
+      <w:r>
+        <w:t xml:space="preserve"> yang dikenal memiliki akurasi tinggi dalam analisis data </w:t>
+      </w:r>
+      <w:proofErr w:type="spellStart"/>
+      <w:r>
+        <w:t>tabular</w:t>
+      </w:r>
+      <w:proofErr w:type="spellEnd"/>
+      <w:r>
+        <w:t>.</w:t>
+      </w:r>
+    </w:p>
+    <w:p>
+      <w:r>
+        <w:t xml:space="preserve">Dalam penelitian ini, data historis harga nikel dikumpulkan dari sumber terpercaya dan dilakukan proses </w:t>
+      </w:r>
+      <w:proofErr w:type="spellStart"/>
+      <w:r>
+        <w:rPr>
+          <w:b/>
+          <w:bCs/>
+        </w:rPr>
+        <w:t>preprocessing</w:t>
+      </w:r>
+      <w:proofErr w:type="spellEnd"/>
+      <w:r>
+        <w:t xml:space="preserve"> untuk memastikan kualitas data yang baik. Model </w:t>
+      </w:r>
+      <w:proofErr w:type="spellStart"/>
+      <w:r>
+        <w:t>XGBoost</w:t>
+      </w:r>
+      <w:proofErr w:type="spellEnd"/>
+      <w:r>
+        <w:t xml:space="preserve"> dilatih dengan berbagai fitur yang mempengaruhi harga nikel, seperti harga komoditas lain, nilai tukar mata uang, tingkat inflasi, dan faktor ekonomi global lainnya. Evaluasi model dilakukan menggunakan metrik </w:t>
+      </w:r>
+      <w:proofErr w:type="spellStart"/>
+      <w:r>
+        <w:rPr>
+          <w:b/>
+          <w:bCs/>
+        </w:rPr>
+        <w:t>Mean</w:t>
+      </w:r>
+      <w:proofErr w:type="spellEnd"/>
+      <w:r>
+        <w:rPr>
+          <w:b/>
+          <w:bCs/>
+        </w:rPr>
+        <w:t xml:space="preserve"> </w:t>
+      </w:r>
+      <w:proofErr w:type="spellStart"/>
+      <w:r>
+        <w:rPr>
+          <w:b/>
+          <w:bCs/>
+        </w:rPr>
+        <w:t>Squared</w:t>
+      </w:r>
+      <w:proofErr w:type="spellEnd"/>
+      <w:r>
+        <w:rPr>
+          <w:b/>
+          <w:bCs/>
+        </w:rPr>
+        <w:t xml:space="preserve"> </w:t>
+      </w:r>
+      <w:proofErr w:type="spellStart"/>
+      <w:r>
+        <w:rPr>
+          <w:b/>
+          <w:bCs/>
+        </w:rPr>
+        <w:t>Error</w:t>
+      </w:r>
+      <w:proofErr w:type="spellEnd"/>
+      <w:r>
+        <w:rPr>
+          <w:b/>
+          <w:bCs/>
+        </w:rPr>
+        <w:t xml:space="preserve"> (MSE)</w:t>
+      </w:r>
+      <w:r>
+        <w:t xml:space="preserve"> dan </w:t>
+      </w:r>
+      <w:r>
+        <w:rPr>
+          <w:b/>
+          <w:bCs/>
+        </w:rPr>
+        <w:t xml:space="preserve">R² </w:t>
+      </w:r>
+      <w:proofErr w:type="spellStart"/>
+      <w:r>
+        <w:rPr>
+          <w:b/>
+          <w:bCs/>
+        </w:rPr>
+        <w:t>Score</w:t>
+      </w:r>
+      <w:proofErr w:type="spellEnd"/>
+      <w:r>
+        <w:t xml:space="preserve"> untuk menilai tingkat akurasi prediksi.</w:t>
+      </w:r>
+    </w:p>
+    <w:p>
+      <w:r>
+        <w:t xml:space="preserve">Hasil penelitian menunjukkan bahwa </w:t>
+      </w:r>
+      <w:proofErr w:type="spellStart"/>
+      <w:r>
+        <w:t>XGBoost</w:t>
+      </w:r>
+      <w:proofErr w:type="spellEnd"/>
+      <w:r>
+        <w:t xml:space="preserve"> mampu memberikan prediksi harga nikel dengan tingkat akurasi yang tinggi dibandingkan metode tradisional seperti regresi linier. Dengan pemilihan fitur yang tepat dan </w:t>
+      </w:r>
+      <w:proofErr w:type="spellStart"/>
+      <w:r>
+        <w:t>tuning</w:t>
+      </w:r>
+      <w:proofErr w:type="spellEnd"/>
+      <w:r>
+        <w:t xml:space="preserve"> </w:t>
+      </w:r>
+      <w:proofErr w:type="spellStart"/>
+      <w:r>
+        <w:t>hyperparameter</w:t>
+      </w:r>
+      <w:proofErr w:type="spellEnd"/>
+      <w:r>
+        <w:t xml:space="preserve"> yang optimal, model ini dapat digunakan sebagai alat bantu dalam pengambilan keputusan bagi pelaku industri dan investor yang ingin menganalisis pergerakan harga nikel di masa depan</w:t>
+      </w:r>
+      <w:r>
+        <w:t>.</w:t>
+      </w:r>
+    </w:p>
+    <w:p>
+      <w:pPr>
+        <w:spacing w:after="160" w:line="259" w:lineRule="auto"/>
+        <w:jc w:val="left"/>
+      </w:pPr>
       <w:r>
         <w:br w:type="page"/>
       </w:r>
     </w:p>
     <w:p>
       <w:pPr>
-        <w:pStyle w:val="DaftarParagraf"/>
-        <w:numPr>
-          <w:ilvl w:val="0"/>
-          <w:numId w:val="1"/>
-        </w:numPr>
+        <w:pStyle w:val="Judul1"/>
       </w:pPr>
       <w:r>
         <w:lastRenderedPageBreak/>
-        <w:t>Judul :</w:t>
-      </w:r>
-      <w:r>
-        <w:t xml:space="preserve"> Prediksi Harga Nikel menggunakan Metode Regresi Linier</w:t>
-      </w:r>
-    </w:p>
-    <w:p>
-      <w:pPr>
-        <w:pStyle w:val="DaftarParagraf"/>
-        <w:numPr>
-          <w:ilvl w:val="1"/>
-          <w:numId w:val="1"/>
-        </w:numPr>
-      </w:pPr>
-      <w:r>
-        <w:t>Subjudul (opsional)</w:t>
-      </w:r>
-    </w:p>
-    <w:p>
-      <w:pPr>
-        <w:pStyle w:val="DaftarParagraf"/>
-        <w:numPr>
-          <w:ilvl w:val="0"/>
-          <w:numId w:val="1"/>
-        </w:numPr>
-      </w:pPr>
-      <w:r>
-        <w:t>Abstrak :</w:t>
-      </w:r>
-    </w:p>
-    <w:p>
-      <w:pPr>
-        <w:pStyle w:val="DaftarParagraf"/>
-        <w:numPr>
-          <w:ilvl w:val="1"/>
-          <w:numId w:val="1"/>
-        </w:numPr>
-      </w:pPr>
-      <w:r>
-        <w:t>Latar belakang</w:t>
-      </w:r>
-    </w:p>
-    <w:p>
-      <w:pPr>
-        <w:pStyle w:val="DaftarParagraf"/>
-        <w:numPr>
-          <w:ilvl w:val="1"/>
-          <w:numId w:val="1"/>
-        </w:numPr>
-      </w:pPr>
-      <w:r>
-        <w:t>Tujuan</w:t>
-      </w:r>
-    </w:p>
-    <w:p>
-      <w:pPr>
-        <w:pStyle w:val="DaftarParagraf"/>
-        <w:numPr>
-          <w:ilvl w:val="1"/>
-          <w:numId w:val="1"/>
-        </w:numPr>
-      </w:pPr>
-      <w:r>
-        <w:t>Metode yang digunakan</w:t>
-      </w:r>
-    </w:p>
-    <w:p>
-      <w:pPr>
-        <w:pStyle w:val="DaftarParagraf"/>
-        <w:numPr>
-          <w:ilvl w:val="1"/>
-          <w:numId w:val="1"/>
-        </w:numPr>
-      </w:pPr>
-      <w:r>
-        <w:t>Hasil ataupun kesimpulan</w:t>
-      </w:r>
-    </w:p>
-    <w:p>
-      <w:pPr>
-        <w:pStyle w:val="DaftarParagraf"/>
-        <w:numPr>
-          <w:ilvl w:val="0"/>
-          <w:numId w:val="1"/>
-        </w:numPr>
-      </w:pPr>
-      <w:r>
-        <w:t>Pendahuluan</w:t>
-      </w:r>
-    </w:p>
-    <w:p>
-      <w:pPr>
-        <w:pStyle w:val="DaftarParagraf"/>
-        <w:numPr>
-          <w:ilvl w:val="0"/>
-          <w:numId w:val="1"/>
-        </w:numPr>
-      </w:pPr>
+        <w:t>PENDAHULUAN</w:t>
+      </w:r>
     </w:p>
     <w:sectPr>
       <w:pgSz w:w="11906" w:h="16838" w:code="9"/>
@@ -129,6 +665,92 @@
 <file path=word/numbering.xml><?xml version="1.0" encoding="utf-8"?>
 <w:numbering xmlns:wpc="http://schemas.microsoft.com/office/word/2010/wordprocessingCanvas" xmlns:cx="http://schemas.microsoft.com/office/drawing/2014/chartex" xmlns:cx1="http://schemas.microsoft.com/office/drawing/2015/9/8/chartex" xmlns:cx2="http://schemas.microsoft.com/office/drawing/2015/10/21/chartex" xmlns:cx3="http://schemas.microsoft.com/office/drawing/2016/5/9/chartex" xmlns:cx4="http://schemas.microsoft.com/office/drawing/2016/5/10/chartex" xmlns:cx5="http://schemas.microsoft.com/office/drawing/2016/5/11/chartex" xmlns:cx6="http://schemas.microsoft.com/office/drawing/2016/5/12/chartex" xmlns:cx7="http://schemas.microsoft.com/office/drawing/2016/5/13/chartex" xmlns:cx8="http://schemas.microsoft.com/office/drawing/2016/5/14/chartex" xmlns:mc="http://schemas.openxmlformats.org/markup-compatibility/2006" xmlns:aink="http://schemas.microsoft.com/office/drawing/2016/ink" xmlns:am3d="http://schemas.microsoft.com/office/drawing/2017/model3d" xmlns:o="urn:schemas-microsoft-com:office:office" xmlns:oel="http://schemas.microsoft.com/office/2019/extlst" xmlns:r="http://schemas.openxmlformats.org/officeDocument/2006/relationships" xmlns:m="http://schemas.openxmlformats.org/officeDocument/2006/math" xmlns:v="urn:schemas-microsoft-com:vml" xmlns:wp14="http://schemas.microsoft.com/office/word/2010/wordprocessingDrawing" xmlns:wp="http://schemas.openxmlformats.org/drawingml/2006/wordprocessingDrawing" xmlns:w10="urn:schemas-microsoft-com:office:word" xmlns:w="http://schemas.openxmlformats.org/wordprocessingml/2006/main" xmlns:w14="http://schemas.microsoft.com/office/word/2010/wordml" xmlns:w15="http://schemas.microsoft.com/office/word/2012/wordml" xmlns:w16cex="http://schemas.microsoft.com/office/word/2018/wordml/cex" xmlns:w16cid="http://schemas.microsoft.com/office/word/2016/wordml/cid" xmlns:w16="http://schemas.microsoft.com/office/word/2018/wordml" xmlns:w16du="http://schemas.microsoft.com/office/word/2023/wordml/word16du" xmlns:w16sdtdh="http://schemas.microsoft.com/office/word/2020/wordml/sdtdatahash" xmlns:w16sdtfl="http://schemas.microsoft.com/office/word/2024/wordml/sdtformatlock" xmlns:w16se="http://schemas.microsoft.com/office/word/2015/wordml/symex" xmlns:wpg="http://schemas.microsoft.com/office/word/2010/wordprocessingGroup" xmlns:wpi="http://schemas.microsoft.com/office/word/2010/wordprocessingInk" xmlns:wne="http://schemas.microsoft.com/office/word/2006/wordml" xmlns:wps="http://schemas.microsoft.com/office/word/2010/wordprocessingShape" mc:Ignorable="w14 w15 w16se w16cid w16 w16cex w16sdtdh w16sdtfl w16du wp14">
   <w:abstractNum w:abstractNumId="0" w15:restartNumberingAfterBreak="0">
+    <w:nsid w:val="243C4CEC"/>
+    <w:multiLevelType w:val="multilevel"/>
+    <w:tmpl w:val="04210025"/>
+    <w:lvl w:ilvl="0">
+      <w:start w:val="1"/>
+      <w:numFmt w:val="decimal"/>
+      <w:lvlText w:val="%1"/>
+      <w:lvlJc w:val="left"/>
+      <w:pPr>
+        <w:ind w:left="432" w:hanging="432"/>
+      </w:pPr>
+    </w:lvl>
+    <w:lvl w:ilvl="1">
+      <w:start w:val="1"/>
+      <w:numFmt w:val="decimal"/>
+      <w:lvlText w:val="%1.%2"/>
+      <w:lvlJc w:val="left"/>
+      <w:pPr>
+        <w:ind w:left="576" w:hanging="576"/>
+      </w:pPr>
+    </w:lvl>
+    <w:lvl w:ilvl="2">
+      <w:start w:val="1"/>
+      <w:numFmt w:val="decimal"/>
+      <w:lvlText w:val="%1.%2.%3"/>
+      <w:lvlJc w:val="left"/>
+      <w:pPr>
+        <w:ind w:left="720" w:hanging="720"/>
+      </w:pPr>
+    </w:lvl>
+    <w:lvl w:ilvl="3">
+      <w:start w:val="1"/>
+      <w:numFmt w:val="decimal"/>
+      <w:lvlText w:val="%1.%2.%3.%4"/>
+      <w:lvlJc w:val="left"/>
+      <w:pPr>
+        <w:ind w:left="864" w:hanging="864"/>
+      </w:pPr>
+    </w:lvl>
+    <w:lvl w:ilvl="4">
+      <w:start w:val="1"/>
+      <w:numFmt w:val="decimal"/>
+      <w:lvlText w:val="%1.%2.%3.%4.%5"/>
+      <w:lvlJc w:val="left"/>
+      <w:pPr>
+        <w:ind w:left="1008" w:hanging="1008"/>
+      </w:pPr>
+    </w:lvl>
+    <w:lvl w:ilvl="5">
+      <w:start w:val="1"/>
+      <w:numFmt w:val="decimal"/>
+      <w:lvlText w:val="%1.%2.%3.%4.%5.%6"/>
+      <w:lvlJc w:val="left"/>
+      <w:pPr>
+        <w:ind w:left="1152" w:hanging="1152"/>
+      </w:pPr>
+    </w:lvl>
+    <w:lvl w:ilvl="6">
+      <w:start w:val="1"/>
+      <w:numFmt w:val="decimal"/>
+      <w:lvlText w:val="%1.%2.%3.%4.%5.%6.%7"/>
+      <w:lvlJc w:val="left"/>
+      <w:pPr>
+        <w:ind w:left="1296" w:hanging="1296"/>
+      </w:pPr>
+    </w:lvl>
+    <w:lvl w:ilvl="7">
+      <w:start w:val="1"/>
+      <w:numFmt w:val="decimal"/>
+      <w:lvlText w:val="%1.%2.%3.%4.%5.%6.%7.%8"/>
+      <w:lvlJc w:val="left"/>
+      <w:pPr>
+        <w:ind w:left="1440" w:hanging="1440"/>
+      </w:pPr>
+    </w:lvl>
+    <w:lvl w:ilvl="8">
+      <w:start w:val="1"/>
+      <w:numFmt w:val="decimal"/>
+      <w:lvlText w:val="%1.%2.%3.%4.%5.%6.%7.%8.%9"/>
+      <w:lvlJc w:val="left"/>
+      <w:pPr>
+        <w:ind w:left="1584" w:hanging="1584"/>
+      </w:pPr>
+    </w:lvl>
+  </w:abstractNum>
+  <w:abstractNum w:abstractNumId="1" w15:restartNumberingAfterBreak="0">
     <w:nsid w:val="39BC24CE"/>
     <w:multiLevelType w:val="hybridMultilevel"/>
     <w:tmpl w:val="1F30C3CC"/>
@@ -217,7 +839,147 @@
       </w:pPr>
     </w:lvl>
   </w:abstractNum>
+  <w:abstractNum w:abstractNumId="2" w15:restartNumberingAfterBreak="0">
+    <w:nsid w:val="57732EF4"/>
+    <w:multiLevelType w:val="multilevel"/>
+    <w:tmpl w:val="829E6714"/>
+    <w:lvl w:ilvl="0">
+      <w:start w:val="1"/>
+      <w:numFmt w:val="upperRoman"/>
+      <w:pStyle w:val="Judul1"/>
+      <w:lvlText w:val="BAB %1"/>
+      <w:lvlJc w:val="left"/>
+      <w:pPr>
+        <w:tabs>
+          <w:tab w:val="num" w:pos="964"/>
+        </w:tabs>
+        <w:ind w:left="0" w:firstLine="0"/>
+      </w:pPr>
+      <w:rPr>
+        <w:rFonts w:ascii="Times New Roman" w:hAnsi="Times New Roman" w:hint="default"/>
+        <w:b/>
+        <w:i w:val="0"/>
+        <w:sz w:val="28"/>
+      </w:rPr>
+    </w:lvl>
+    <w:lvl w:ilvl="1">
+      <w:start w:val="1"/>
+      <w:numFmt w:val="decimal"/>
+      <w:pStyle w:val="Judul2"/>
+      <w:isLgl/>
+      <w:suff w:val="space"/>
+      <w:lvlText w:val="%1.%2"/>
+      <w:lvlJc w:val="left"/>
+      <w:pPr>
+        <w:ind w:left="0" w:firstLine="0"/>
+      </w:pPr>
+      <w:rPr>
+        <w:rFonts w:hint="default"/>
+      </w:rPr>
+    </w:lvl>
+    <w:lvl w:ilvl="2">
+      <w:start w:val="1"/>
+      <w:numFmt w:val="decimal"/>
+      <w:pStyle w:val="Judul3"/>
+      <w:isLgl/>
+      <w:suff w:val="space"/>
+      <w:lvlText w:val="%1.%2.%3"/>
+      <w:lvlJc w:val="left"/>
+      <w:pPr>
+        <w:ind w:left="0" w:firstLine="0"/>
+      </w:pPr>
+      <w:rPr>
+        <w:rFonts w:hint="default"/>
+      </w:rPr>
+    </w:lvl>
+    <w:lvl w:ilvl="3">
+      <w:start w:val="1"/>
+      <w:numFmt w:val="decimal"/>
+      <w:pStyle w:val="Judul4"/>
+      <w:isLgl/>
+      <w:suff w:val="space"/>
+      <w:lvlText w:val="%1.%2.%3.%4"/>
+      <w:lvlJc w:val="left"/>
+      <w:pPr>
+        <w:ind w:left="0" w:firstLine="0"/>
+      </w:pPr>
+      <w:rPr>
+        <w:rFonts w:hint="default"/>
+      </w:rPr>
+    </w:lvl>
+    <w:lvl w:ilvl="4">
+      <w:start w:val="1"/>
+      <w:numFmt w:val="decimal"/>
+      <w:pStyle w:val="Judul5"/>
+      <w:lvlText w:val="%1.%2.%3.%4.%5"/>
+      <w:lvlJc w:val="left"/>
+      <w:pPr>
+        <w:ind w:left="1008" w:hanging="1008"/>
+      </w:pPr>
+      <w:rPr>
+        <w:rFonts w:hint="default"/>
+      </w:rPr>
+    </w:lvl>
+    <w:lvl w:ilvl="5">
+      <w:start w:val="1"/>
+      <w:numFmt w:val="decimal"/>
+      <w:pStyle w:val="Judul6"/>
+      <w:lvlText w:val="%1.%2.%3.%4.%5.%6"/>
+      <w:lvlJc w:val="left"/>
+      <w:pPr>
+        <w:ind w:left="1152" w:hanging="1152"/>
+      </w:pPr>
+      <w:rPr>
+        <w:rFonts w:hint="default"/>
+      </w:rPr>
+    </w:lvl>
+    <w:lvl w:ilvl="6">
+      <w:start w:val="1"/>
+      <w:numFmt w:val="decimal"/>
+      <w:pStyle w:val="Judul7"/>
+      <w:lvlText w:val="%1.%2.%3.%4.%5.%6.%7"/>
+      <w:lvlJc w:val="left"/>
+      <w:pPr>
+        <w:ind w:left="1296" w:hanging="1296"/>
+      </w:pPr>
+      <w:rPr>
+        <w:rFonts w:hint="default"/>
+      </w:rPr>
+    </w:lvl>
+    <w:lvl w:ilvl="7">
+      <w:start w:val="1"/>
+      <w:numFmt w:val="decimal"/>
+      <w:pStyle w:val="Judul8"/>
+      <w:lvlText w:val="%1.%2.%3.%4.%5.%6.%7.%8"/>
+      <w:lvlJc w:val="left"/>
+      <w:pPr>
+        <w:ind w:left="1440" w:hanging="1440"/>
+      </w:pPr>
+      <w:rPr>
+        <w:rFonts w:hint="default"/>
+      </w:rPr>
+    </w:lvl>
+    <w:lvl w:ilvl="8">
+      <w:start w:val="1"/>
+      <w:numFmt w:val="decimal"/>
+      <w:pStyle w:val="Judul9"/>
+      <w:lvlText w:val="%1.%2.%3.%4.%5.%6.%7.%8.%9"/>
+      <w:lvlJc w:val="left"/>
+      <w:pPr>
+        <w:ind w:left="1584" w:hanging="1584"/>
+      </w:pPr>
+      <w:rPr>
+        <w:rFonts w:hint="default"/>
+      </w:rPr>
+    </w:lvl>
+  </w:abstractNum>
   <w:num w:numId="1" w16cid:durableId="686831102">
+    <w:abstractNumId w:val="1"/>
+  </w:num>
+  <w:num w:numId="2" w16cid:durableId="772554984">
+    <w:abstractNumId w:val="2"/>
+  </w:num>
+  <w:num w:numId="3" w16cid:durableId="1465922416">
     <w:abstractNumId w:val="0"/>
   </w:num>
 </w:numbering>
@@ -645,6 +1407,9 @@
     <w:pPr>
       <w:keepNext/>
       <w:keepLines/>
+      <w:numPr>
+        <w:numId w:val="2"/>
+      </w:numPr>
       <w:spacing w:after="240" w:line="240" w:lineRule="auto"/>
       <w:jc w:val="center"/>
       <w:outlineLvl w:val="0"/>
@@ -667,6 +1432,10 @@
     <w:pPr>
       <w:keepNext/>
       <w:keepLines/>
+      <w:numPr>
+        <w:ilvl w:val="1"/>
+        <w:numId w:val="2"/>
+      </w:numPr>
       <w:spacing w:after="240" w:line="240" w:lineRule="auto"/>
       <w:jc w:val="left"/>
       <w:outlineLvl w:val="1"/>
@@ -688,6 +1457,10 @@
     <w:pPr>
       <w:keepNext/>
       <w:keepLines/>
+      <w:numPr>
+        <w:ilvl w:val="2"/>
+        <w:numId w:val="2"/>
+      </w:numPr>
       <w:spacing w:after="240" w:line="240" w:lineRule="auto"/>
       <w:contextualSpacing/>
       <w:outlineLvl w:val="2"/>
@@ -709,6 +1482,10 @@
     <w:pPr>
       <w:keepNext/>
       <w:keepLines/>
+      <w:numPr>
+        <w:ilvl w:val="3"/>
+        <w:numId w:val="2"/>
+      </w:numPr>
       <w:spacing w:after="240" w:line="240" w:lineRule="auto"/>
       <w:outlineLvl w:val="3"/>
     </w:pPr>
@@ -730,6 +1507,10 @@
     <w:pPr>
       <w:keepNext/>
       <w:keepLines/>
+      <w:numPr>
+        <w:ilvl w:val="4"/>
+        <w:numId w:val="2"/>
+      </w:numPr>
       <w:spacing w:before="80" w:after="40"/>
       <w:outlineLvl w:val="4"/>
     </w:pPr>
@@ -751,6 +1532,10 @@
     <w:pPr>
       <w:keepNext/>
       <w:keepLines/>
+      <w:numPr>
+        <w:ilvl w:val="5"/>
+        <w:numId w:val="2"/>
+      </w:numPr>
       <w:spacing w:before="40"/>
       <w:outlineLvl w:val="5"/>
     </w:pPr>
@@ -774,6 +1559,10 @@
     <w:pPr>
       <w:keepNext/>
       <w:keepLines/>
+      <w:numPr>
+        <w:ilvl w:val="6"/>
+        <w:numId w:val="2"/>
+      </w:numPr>
       <w:spacing w:before="40"/>
       <w:outlineLvl w:val="6"/>
     </w:pPr>
@@ -795,6 +1584,10 @@
     <w:pPr>
       <w:keepNext/>
       <w:keepLines/>
+      <w:numPr>
+        <w:ilvl w:val="7"/>
+        <w:numId w:val="2"/>
+      </w:numPr>
       <w:outlineLvl w:val="7"/>
     </w:pPr>
     <w:rPr>
@@ -817,6 +1610,10 @@
     <w:pPr>
       <w:keepNext/>
       <w:keepLines/>
+      <w:numPr>
+        <w:ilvl w:val="8"/>
+        <w:numId w:val="2"/>
+      </w:numPr>
       <w:outlineLvl w:val="8"/>
     </w:pPr>
     <w:rPr>

</xml_diff>